<commit_message>
Update research for AutomationProperty
</commit_message>
<xml_diff>
--- a/Documentation/Research_Report/Summary.docx
+++ b/Documentation/Research_Report/Summary.docx
@@ -712,6 +712,76 @@
                 <w:rFonts w:ascii="Times New Roman" w:hAnsi="Times New Roman" w:cs="Times New Roman"/>
               </w:rPr>
               <w:t>Not Yet</w:t>
+            </w:r>
+          </w:p>
+        </w:tc>
+        <w:tc>
+          <w:tcPr>
+            <w:tcW w:w="5485" w:type="dxa"/>
+          </w:tcPr>
+          <w:p>
+            <w:pPr>
+              <w:rPr>
+                <w:rFonts w:ascii="Times New Roman" w:hAnsi="Times New Roman" w:cs="Times New Roman"/>
+              </w:rPr>
+            </w:pPr>
+          </w:p>
+        </w:tc>
+      </w:tr>
+      <w:tr>
+        <w:tc>
+          <w:tcPr>
+            <w:tcW w:w="535" w:type="dxa"/>
+          </w:tcPr>
+          <w:p>
+            <w:pPr>
+              <w:jc w:val="center"/>
+              <w:rPr>
+                <w:rFonts w:ascii="Times New Roman" w:hAnsi="Times New Roman" w:cs="Times New Roman"/>
+              </w:rPr>
+            </w:pPr>
+            <w:r>
+              <w:rPr>
+                <w:rFonts w:ascii="Times New Roman" w:hAnsi="Times New Roman" w:cs="Times New Roman"/>
+              </w:rPr>
+              <w:t>9</w:t>
+            </w:r>
+          </w:p>
+        </w:tc>
+        <w:tc>
+          <w:tcPr>
+            <w:tcW w:w="3510" w:type="dxa"/>
+          </w:tcPr>
+          <w:p>
+            <w:pPr>
+              <w:rPr>
+                <w:rFonts w:ascii="Times New Roman" w:hAnsi="Times New Roman" w:cs="Times New Roman"/>
+              </w:rPr>
+            </w:pPr>
+            <w:r>
+              <w:rPr>
+                <w:rFonts w:ascii="Times New Roman" w:hAnsi="Times New Roman" w:cs="Times New Roman"/>
+              </w:rPr>
+              <w:t>AutomationProperties</w:t>
+            </w:r>
+          </w:p>
+        </w:tc>
+        <w:tc>
+          <w:tcPr>
+            <w:tcW w:w="1260" w:type="dxa"/>
+          </w:tcPr>
+          <w:p>
+            <w:pPr>
+              <w:jc w:val="center"/>
+              <w:rPr>
+                <w:rFonts w:ascii="Times New Roman" w:hAnsi="Times New Roman" w:cs="Times New Roman"/>
+              </w:rPr>
+            </w:pPr>
+            <w:r>
+              <w:rPr>
+                <w:rFonts w:ascii="Times New Roman" w:hAnsi="Times New Roman" w:cs="Times New Roman"/>
+              </w:rPr>
+              <w:t>Done</w:t>
             </w:r>
           </w:p>
         </w:tc>

</xml_diff>